<commit_message>
Revision de la documentation apres discussion avec Mr.altieri
</commit_message>
<xml_diff>
--- a/Documentation/Doc Système.docx
+++ b/Documentation/Doc Système.docx
@@ -14,7 +14,6 @@
           <w:docPartUnique/>
         </w:docPartObj>
       </w:sdtPr>
-      <w:sdtEndPr/>
       <w:sdtContent>
         <w:p>
           <w:pPr>
@@ -153,7 +152,6 @@
                                       <w:calendar w:val="gregorian"/>
                                     </w:date>
                                   </w:sdtPr>
-                                  <w:sdtEndPr/>
                                   <w:sdtContent>
                                     <w:p>
                                       <w:pPr>
@@ -3467,7 +3465,6 @@
                                 <w:calendar w:val="gregorian"/>
                               </w:date>
                             </w:sdtPr>
-                            <w:sdtEndPr/>
                             <w:sdtContent>
                               <w:p>
                                 <w:pPr>
@@ -3693,7 +3690,6 @@
                                     <w:dataBinding w:prefixMappings="xmlns:ns0='http://purl.org/dc/elements/1.1/' xmlns:ns1='http://schemas.openxmlformats.org/package/2006/metadata/core-properties' " w:xpath="/ns1:coreProperties[1]/ns0:creator[1]" w:storeItemID="{6C3C8BC8-F283-45AE-878A-BAB7291924A1}"/>
                                     <w:text/>
                                   </w:sdtPr>
-                                  <w:sdtEndPr/>
                                   <w:sdtContent>
                                     <w:r>
                                       <w:rPr>
@@ -3701,36 +3697,8 @@
                                         <w:sz w:val="26"/>
                                         <w:szCs w:val="26"/>
                                       </w:rPr>
-                                      <w:t xml:space="preserve">Jason </w:t>
+                                      <w:t>Jason Crisante et Léo Zmoos</w:t>
                                     </w:r>
-                                    <w:proofErr w:type="spellStart"/>
-                                    <w:r>
-                                      <w:rPr>
-                                        <w:color w:val="5B9BD5" w:themeColor="accent1"/>
-                                        <w:sz w:val="26"/>
-                                        <w:szCs w:val="26"/>
-                                      </w:rPr>
-                                      <w:t>Crisante</w:t>
-                                    </w:r>
-                                    <w:proofErr w:type="spellEnd"/>
-                                    <w:r>
-                                      <w:rPr>
-                                        <w:color w:val="5B9BD5" w:themeColor="accent1"/>
-                                        <w:sz w:val="26"/>
-                                        <w:szCs w:val="26"/>
-                                      </w:rPr>
-                                      <w:t xml:space="preserve"> et Léo </w:t>
-                                    </w:r>
-                                    <w:proofErr w:type="spellStart"/>
-                                    <w:r>
-                                      <w:rPr>
-                                        <w:color w:val="5B9BD5" w:themeColor="accent1"/>
-                                        <w:sz w:val="26"/>
-                                        <w:szCs w:val="26"/>
-                                      </w:rPr>
-                                      <w:t>Zmoos</w:t>
-                                    </w:r>
-                                    <w:proofErr w:type="spellEnd"/>
                                   </w:sdtContent>
                                 </w:sdt>
                               </w:p>
@@ -3757,7 +3725,6 @@
                                     <w:dataBinding w:prefixMappings="xmlns:ns0='http://schemas.openxmlformats.org/officeDocument/2006/extended-properties' " w:xpath="/ns0:Properties[1]/ns0:Company[1]" w:storeItemID="{6668398D-A668-4E3E-A5EB-62B293D839F1}"/>
                                     <w:text/>
                                   </w:sdtPr>
-                                  <w:sdtEndPr/>
                                   <w:sdtContent>
                                     <w:r>
                                       <w:rPr>
@@ -3822,7 +3789,6 @@
                               <w:dataBinding w:prefixMappings="xmlns:ns0='http://purl.org/dc/elements/1.1/' xmlns:ns1='http://schemas.openxmlformats.org/package/2006/metadata/core-properties' " w:xpath="/ns1:coreProperties[1]/ns0:creator[1]" w:storeItemID="{6C3C8BC8-F283-45AE-878A-BAB7291924A1}"/>
                               <w:text/>
                             </w:sdtPr>
-                            <w:sdtEndPr/>
                             <w:sdtContent>
                               <w:r>
                                 <w:rPr>
@@ -3830,36 +3796,8 @@
                                   <w:sz w:val="26"/>
                                   <w:szCs w:val="26"/>
                                 </w:rPr>
-                                <w:t xml:space="preserve">Jason </w:t>
+                                <w:t>Jason Crisante et Léo Zmoos</w:t>
                               </w:r>
-                              <w:proofErr w:type="spellStart"/>
-                              <w:r>
-                                <w:rPr>
-                                  <w:color w:val="5B9BD5" w:themeColor="accent1"/>
-                                  <w:sz w:val="26"/>
-                                  <w:szCs w:val="26"/>
-                                </w:rPr>
-                                <w:t>Crisante</w:t>
-                              </w:r>
-                              <w:proofErr w:type="spellEnd"/>
-                              <w:r>
-                                <w:rPr>
-                                  <w:color w:val="5B9BD5" w:themeColor="accent1"/>
-                                  <w:sz w:val="26"/>
-                                  <w:szCs w:val="26"/>
-                                </w:rPr>
-                                <w:t xml:space="preserve"> et Léo </w:t>
-                              </w:r>
-                              <w:proofErr w:type="spellStart"/>
-                              <w:r>
-                                <w:rPr>
-                                  <w:color w:val="5B9BD5" w:themeColor="accent1"/>
-                                  <w:sz w:val="26"/>
-                                  <w:szCs w:val="26"/>
-                                </w:rPr>
-                                <w:t>Zmoos</w:t>
-                              </w:r>
-                              <w:proofErr w:type="spellEnd"/>
                             </w:sdtContent>
                           </w:sdt>
                         </w:p>
@@ -3886,7 +3824,6 @@
                               <w:dataBinding w:prefixMappings="xmlns:ns0='http://schemas.openxmlformats.org/officeDocument/2006/extended-properties' " w:xpath="/ns0:Properties[1]/ns0:Company[1]" w:storeItemID="{6668398D-A668-4E3E-A5EB-62B293D839F1}"/>
                               <w:text/>
                             </w:sdtPr>
-                            <w:sdtEndPr/>
                             <w:sdtContent>
                               <w:r>
                                 <w:rPr>
@@ -4004,7 +3941,6 @@
                                     <w:dataBinding w:prefixMappings="xmlns:ns0='http://purl.org/dc/elements/1.1/' xmlns:ns1='http://schemas.openxmlformats.org/package/2006/metadata/core-properties' " w:xpath="/ns1:coreProperties[1]/ns0:title[1]" w:storeItemID="{6C3C8BC8-F283-45AE-878A-BAB7291924A1}"/>
                                     <w:text/>
                                   </w:sdtPr>
-                                  <w:sdtEndPr/>
                                   <w:sdtContent>
                                     <w:r>
                                       <w:rPr>
@@ -4015,6 +3951,16 @@
                                         <w:szCs w:val="56"/>
                                       </w:rPr>
                                       <w:t>Documentation projet système</w:t>
+                                    </w:r>
+                                    <w:r>
+                                      <w:rPr>
+                                        <w:rFonts w:asciiTheme="majorHAnsi" w:eastAsiaTheme="majorEastAsia" w:hAnsiTheme="majorHAnsi" w:cstheme="majorBidi"/>
+                                        <w:spacing w:val="-10"/>
+                                        <w:kern w:val="28"/>
+                                        <w:sz w:val="56"/>
+                                        <w:szCs w:val="56"/>
+                                      </w:rPr>
+                                      <w:t xml:space="preserve"> (Système d’annuaire)</w:t>
                                     </w:r>
                                   </w:sdtContent>
                                 </w:sdt>
@@ -4041,7 +3987,6 @@
                                     <w:dataBinding w:prefixMappings="xmlns:ns0='http://purl.org/dc/elements/1.1/' xmlns:ns1='http://schemas.openxmlformats.org/package/2006/metadata/core-properties' " w:xpath="/ns1:coreProperties[1]/ns0:subject[1]" w:storeItemID="{6C3C8BC8-F283-45AE-878A-BAB7291924A1}"/>
                                     <w:text/>
                                   </w:sdtPr>
-                                  <w:sdtEndPr/>
                                   <w:sdtContent>
                                     <w:r>
                                       <w:rPr>
@@ -4049,36 +3994,8 @@
                                         <w:sz w:val="36"/>
                                         <w:szCs w:val="36"/>
                                       </w:rPr>
-                                      <w:t xml:space="preserve">Léo </w:t>
+                                      <w:t>Léo Zmoos et Jason Crisante</w:t>
                                     </w:r>
-                                    <w:proofErr w:type="spellStart"/>
-                                    <w:r>
-                                      <w:rPr>
-                                        <w:color w:val="404040" w:themeColor="text1" w:themeTint="BF"/>
-                                        <w:sz w:val="36"/>
-                                        <w:szCs w:val="36"/>
-                                      </w:rPr>
-                                      <w:t>Zmoos</w:t>
-                                    </w:r>
-                                    <w:proofErr w:type="spellEnd"/>
-                                    <w:r>
-                                      <w:rPr>
-                                        <w:color w:val="404040" w:themeColor="text1" w:themeTint="BF"/>
-                                        <w:sz w:val="36"/>
-                                        <w:szCs w:val="36"/>
-                                      </w:rPr>
-                                      <w:t xml:space="preserve"> et Jason </w:t>
-                                    </w:r>
-                                    <w:proofErr w:type="spellStart"/>
-                                    <w:r>
-                                      <w:rPr>
-                                        <w:color w:val="404040" w:themeColor="text1" w:themeTint="BF"/>
-                                        <w:sz w:val="36"/>
-                                        <w:szCs w:val="36"/>
-                                      </w:rPr>
-                                      <w:t>Crisante</w:t>
-                                    </w:r>
-                                    <w:proofErr w:type="spellEnd"/>
                                   </w:sdtContent>
                                 </w:sdt>
                               </w:p>
@@ -4131,7 +4048,6 @@
                               <w:dataBinding w:prefixMappings="xmlns:ns0='http://purl.org/dc/elements/1.1/' xmlns:ns1='http://schemas.openxmlformats.org/package/2006/metadata/core-properties' " w:xpath="/ns1:coreProperties[1]/ns0:title[1]" w:storeItemID="{6C3C8BC8-F283-45AE-878A-BAB7291924A1}"/>
                               <w:text/>
                             </w:sdtPr>
-                            <w:sdtEndPr/>
                             <w:sdtContent>
                               <w:r>
                                 <w:rPr>
@@ -4142,6 +4058,16 @@
                                   <w:szCs w:val="56"/>
                                 </w:rPr>
                                 <w:t>Documentation projet système</w:t>
+                              </w:r>
+                              <w:r>
+                                <w:rPr>
+                                  <w:rFonts w:asciiTheme="majorHAnsi" w:eastAsiaTheme="majorEastAsia" w:hAnsiTheme="majorHAnsi" w:cstheme="majorBidi"/>
+                                  <w:spacing w:val="-10"/>
+                                  <w:kern w:val="28"/>
+                                  <w:sz w:val="56"/>
+                                  <w:szCs w:val="56"/>
+                                </w:rPr>
+                                <w:t xml:space="preserve"> (Système d’annuaire)</w:t>
                               </w:r>
                             </w:sdtContent>
                           </w:sdt>
@@ -4168,7 +4094,6 @@
                               <w:dataBinding w:prefixMappings="xmlns:ns0='http://purl.org/dc/elements/1.1/' xmlns:ns1='http://schemas.openxmlformats.org/package/2006/metadata/core-properties' " w:xpath="/ns1:coreProperties[1]/ns0:subject[1]" w:storeItemID="{6C3C8BC8-F283-45AE-878A-BAB7291924A1}"/>
                               <w:text/>
                             </w:sdtPr>
-                            <w:sdtEndPr/>
                             <w:sdtContent>
                               <w:r>
                                 <w:rPr>
@@ -4176,36 +4101,8 @@
                                   <w:sz w:val="36"/>
                                   <w:szCs w:val="36"/>
                                 </w:rPr>
-                                <w:t xml:space="preserve">Léo </w:t>
+                                <w:t>Léo Zmoos et Jason Crisante</w:t>
                               </w:r>
-                              <w:proofErr w:type="spellStart"/>
-                              <w:r>
-                                <w:rPr>
-                                  <w:color w:val="404040" w:themeColor="text1" w:themeTint="BF"/>
-                                  <w:sz w:val="36"/>
-                                  <w:szCs w:val="36"/>
-                                </w:rPr>
-                                <w:t>Zmoos</w:t>
-                              </w:r>
-                              <w:proofErr w:type="spellEnd"/>
-                              <w:r>
-                                <w:rPr>
-                                  <w:color w:val="404040" w:themeColor="text1" w:themeTint="BF"/>
-                                  <w:sz w:val="36"/>
-                                  <w:szCs w:val="36"/>
-                                </w:rPr>
-                                <w:t xml:space="preserve"> et Jason </w:t>
-                              </w:r>
-                              <w:proofErr w:type="spellStart"/>
-                              <w:r>
-                                <w:rPr>
-                                  <w:color w:val="404040" w:themeColor="text1" w:themeTint="BF"/>
-                                  <w:sz w:val="36"/>
-                                  <w:szCs w:val="36"/>
-                                </w:rPr>
-                                <w:t>Crisante</w:t>
-                              </w:r>
-                              <w:proofErr w:type="spellEnd"/>
                             </w:sdtContent>
                           </w:sdt>
                         </w:p>
@@ -4280,7 +4177,7 @@
           <w:r>
             <w:fldChar w:fldCharType="separate"/>
           </w:r>
-          <w:hyperlink w:anchor="_Toc533087367" w:history="1">
+          <w:hyperlink w:anchor="_Toc535502298" w:history="1">
             <w:r>
               <w:rPr>
                 <w:rStyle w:val="Lienhypertexte"/>
@@ -4322,7 +4219,7 @@
                 <w:noProof/>
                 <w:webHidden/>
               </w:rPr>
-              <w:instrText xml:space="preserve"> PAGEREF _Toc533087367 \h </w:instrText>
+              <w:instrText xml:space="preserve"> PAGEREF _Toc535502298 \h </w:instrText>
             </w:r>
             <w:r>
               <w:rPr>
@@ -4366,7 +4263,7 @@
               <w:lang w:eastAsia="fr-CH"/>
             </w:rPr>
           </w:pPr>
-          <w:hyperlink w:anchor="_Toc533087368" w:history="1">
+          <w:hyperlink w:anchor="_Toc535502299" w:history="1">
             <w:r>
               <w:rPr>
                 <w:rStyle w:val="Lienhypertexte"/>
@@ -4416,7 +4313,7 @@
                 <w:noProof/>
                 <w:webHidden/>
               </w:rPr>
-              <w:instrText xml:space="preserve"> PAGEREF _Toc533087368 \h </w:instrText>
+              <w:instrText xml:space="preserve"> PAGEREF _Toc535502299 \h </w:instrText>
             </w:r>
             <w:r>
               <w:rPr>
@@ -4460,7 +4357,7 @@
               <w:lang w:eastAsia="fr-CH"/>
             </w:rPr>
           </w:pPr>
-          <w:hyperlink w:anchor="_Toc533087369" w:history="1">
+          <w:hyperlink w:anchor="_Toc535502300" w:history="1">
             <w:r>
               <w:rPr>
                 <w:rStyle w:val="Lienhypertexte"/>
@@ -4502,7 +4399,7 @@
                 <w:noProof/>
                 <w:webHidden/>
               </w:rPr>
-              <w:instrText xml:space="preserve"> PAGEREF _Toc533087369 \h </w:instrText>
+              <w:instrText xml:space="preserve"> PAGEREF _Toc535502300 \h </w:instrText>
             </w:r>
             <w:r>
               <w:rPr>
@@ -4546,7 +4443,7 @@
               <w:lang w:eastAsia="fr-CH"/>
             </w:rPr>
           </w:pPr>
-          <w:hyperlink w:anchor="_Toc533087370" w:history="1">
+          <w:hyperlink w:anchor="_Toc535502301" w:history="1">
             <w:r>
               <w:rPr>
                 <w:rStyle w:val="Lienhypertexte"/>
@@ -4588,7 +4485,7 @@
                 <w:noProof/>
                 <w:webHidden/>
               </w:rPr>
-              <w:instrText xml:space="preserve"> PAGEREF _Toc533087370 \h </w:instrText>
+              <w:instrText xml:space="preserve"> PAGEREF _Toc535502301 \h </w:instrText>
             </w:r>
             <w:r>
               <w:rPr>
@@ -4632,7 +4529,7 @@
               <w:lang w:eastAsia="fr-CH"/>
             </w:rPr>
           </w:pPr>
-          <w:hyperlink w:anchor="_Toc533087371" w:history="1">
+          <w:hyperlink w:anchor="_Toc535502302" w:history="1">
             <w:r>
               <w:rPr>
                 <w:rStyle w:val="Lienhypertexte"/>
@@ -4674,7 +4571,7 @@
                 <w:noProof/>
                 <w:webHidden/>
               </w:rPr>
-              <w:instrText xml:space="preserve"> PAGEREF _Toc533087371 \h </w:instrText>
+              <w:instrText xml:space="preserve"> PAGEREF _Toc535502302 \h </w:instrText>
             </w:r>
             <w:r>
               <w:rPr>
@@ -4718,7 +4615,7 @@
               <w:lang w:eastAsia="fr-CH"/>
             </w:rPr>
           </w:pPr>
-          <w:hyperlink w:anchor="_Toc533087372" w:history="1">
+          <w:hyperlink w:anchor="_Toc535502303" w:history="1">
             <w:r>
               <w:rPr>
                 <w:rStyle w:val="Lienhypertexte"/>
@@ -4760,7 +4657,7 @@
                 <w:noProof/>
                 <w:webHidden/>
               </w:rPr>
-              <w:instrText xml:space="preserve"> PAGEREF _Toc533087372 \h </w:instrText>
+              <w:instrText xml:space="preserve"> PAGEREF _Toc535502303 \h </w:instrText>
             </w:r>
             <w:r>
               <w:rPr>
@@ -4804,7 +4701,7 @@
               <w:lang w:eastAsia="fr-CH"/>
             </w:rPr>
           </w:pPr>
-          <w:hyperlink w:anchor="_Toc533087373" w:history="1">
+          <w:hyperlink w:anchor="_Toc535502304" w:history="1">
             <w:r>
               <w:rPr>
                 <w:rStyle w:val="Lienhypertexte"/>
@@ -4846,7 +4743,7 @@
                 <w:noProof/>
                 <w:webHidden/>
               </w:rPr>
-              <w:instrText xml:space="preserve"> PAGEREF _Toc533087373 \h </w:instrText>
+              <w:instrText xml:space="preserve"> PAGEREF _Toc535502304 \h </w:instrText>
             </w:r>
             <w:r>
               <w:rPr>
@@ -4890,7 +4787,7 @@
               <w:lang w:eastAsia="fr-CH"/>
             </w:rPr>
           </w:pPr>
-          <w:hyperlink w:anchor="_Toc533087374" w:history="1">
+          <w:hyperlink w:anchor="_Toc535502305" w:history="1">
             <w:r>
               <w:rPr>
                 <w:rStyle w:val="Lienhypertexte"/>
@@ -4932,7 +4829,7 @@
                 <w:noProof/>
                 <w:webHidden/>
               </w:rPr>
-              <w:instrText xml:space="preserve"> PAGEREF _Toc533087374 \h </w:instrText>
+              <w:instrText xml:space="preserve"> PAGEREF _Toc535502305 \h </w:instrText>
             </w:r>
             <w:r>
               <w:rPr>
@@ -4976,7 +4873,7 @@
               <w:lang w:eastAsia="fr-CH"/>
             </w:rPr>
           </w:pPr>
-          <w:hyperlink w:anchor="_Toc533087375" w:history="1">
+          <w:hyperlink w:anchor="_Toc535502306" w:history="1">
             <w:r>
               <w:rPr>
                 <w:rStyle w:val="Lienhypertexte"/>
@@ -5018,7 +4915,7 @@
                 <w:noProof/>
                 <w:webHidden/>
               </w:rPr>
-              <w:instrText xml:space="preserve"> PAGEREF _Toc533087375 \h </w:instrText>
+              <w:instrText xml:space="preserve"> PAGEREF _Toc535502306 \h </w:instrText>
             </w:r>
             <w:r>
               <w:rPr>
@@ -5062,7 +4959,7 @@
               <w:lang w:eastAsia="fr-CH"/>
             </w:rPr>
           </w:pPr>
-          <w:hyperlink w:anchor="_Toc533087376" w:history="1">
+          <w:hyperlink w:anchor="_Toc535502307" w:history="1">
             <w:r>
               <w:rPr>
                 <w:rStyle w:val="Lienhypertexte"/>
@@ -5104,7 +5001,7 @@
                 <w:noProof/>
                 <w:webHidden/>
               </w:rPr>
-              <w:instrText xml:space="preserve"> PAGEREF _Toc533087376 \h </w:instrText>
+              <w:instrText xml:space="preserve"> PAGEREF _Toc535502307 \h </w:instrText>
             </w:r>
             <w:r>
               <w:rPr>
@@ -5148,7 +5045,7 @@
               <w:lang w:eastAsia="fr-CH"/>
             </w:rPr>
           </w:pPr>
-          <w:hyperlink w:anchor="_Toc533087377" w:history="1">
+          <w:hyperlink w:anchor="_Toc535502308" w:history="1">
             <w:r>
               <w:rPr>
                 <w:rStyle w:val="Lienhypertexte"/>
@@ -5190,7 +5087,7 @@
                 <w:noProof/>
                 <w:webHidden/>
               </w:rPr>
-              <w:instrText xml:space="preserve"> PAGEREF _Toc533087377 \h </w:instrText>
+              <w:instrText xml:space="preserve"> PAGEREF _Toc535502308 \h </w:instrText>
             </w:r>
             <w:r>
               <w:rPr>
@@ -5234,7 +5131,7 @@
               <w:lang w:eastAsia="fr-CH"/>
             </w:rPr>
           </w:pPr>
-          <w:hyperlink w:anchor="_Toc533087378" w:history="1">
+          <w:hyperlink w:anchor="_Toc535502309" w:history="1">
             <w:r>
               <w:rPr>
                 <w:rStyle w:val="Lienhypertexte"/>
@@ -5276,7 +5173,7 @@
                 <w:noProof/>
                 <w:webHidden/>
               </w:rPr>
-              <w:instrText xml:space="preserve"> PAGEREF _Toc533087378 \h </w:instrText>
+              <w:instrText xml:space="preserve"> PAGEREF _Toc535502309 \h </w:instrText>
             </w:r>
             <w:r>
               <w:rPr>
@@ -5320,7 +5217,7 @@
               <w:lang w:eastAsia="fr-CH"/>
             </w:rPr>
           </w:pPr>
-          <w:hyperlink w:anchor="_Toc533087379" w:history="1">
+          <w:hyperlink w:anchor="_Toc535502310" w:history="1">
             <w:r>
               <w:rPr>
                 <w:rStyle w:val="Lienhypertexte"/>
@@ -5362,7 +5259,7 @@
                 <w:noProof/>
                 <w:webHidden/>
               </w:rPr>
-              <w:instrText xml:space="preserve"> PAGEREF _Toc533087379 \h </w:instrText>
+              <w:instrText xml:space="preserve"> PAGEREF _Toc535502310 \h </w:instrText>
             </w:r>
             <w:r>
               <w:rPr>
@@ -5406,7 +5303,7 @@
               <w:lang w:eastAsia="fr-CH"/>
             </w:rPr>
           </w:pPr>
-          <w:hyperlink w:anchor="_Toc533087380" w:history="1">
+          <w:hyperlink w:anchor="_Toc535502311" w:history="1">
             <w:r>
               <w:rPr>
                 <w:rStyle w:val="Lienhypertexte"/>
@@ -5448,7 +5345,7 @@
                 <w:noProof/>
                 <w:webHidden/>
               </w:rPr>
-              <w:instrText xml:space="preserve"> PAGEREF _Toc533087380 \h </w:instrText>
+              <w:instrText xml:space="preserve"> PAGEREF _Toc535502311 \h </w:instrText>
             </w:r>
             <w:r>
               <w:rPr>
@@ -5492,7 +5389,7 @@
               <w:lang w:eastAsia="fr-CH"/>
             </w:rPr>
           </w:pPr>
-          <w:hyperlink w:anchor="_Toc533087381" w:history="1">
+          <w:hyperlink w:anchor="_Toc535502312" w:history="1">
             <w:r>
               <w:rPr>
                 <w:rStyle w:val="Lienhypertexte"/>
@@ -5534,7 +5431,7 @@
                 <w:noProof/>
                 <w:webHidden/>
               </w:rPr>
-              <w:instrText xml:space="preserve"> PAGEREF _Toc533087381 \h </w:instrText>
+              <w:instrText xml:space="preserve"> PAGEREF _Toc535502312 \h </w:instrText>
             </w:r>
             <w:r>
               <w:rPr>
@@ -5578,7 +5475,7 @@
               <w:lang w:eastAsia="fr-CH"/>
             </w:rPr>
           </w:pPr>
-          <w:hyperlink w:anchor="_Toc533087382" w:history="1">
+          <w:hyperlink w:anchor="_Toc535502313" w:history="1">
             <w:r>
               <w:rPr>
                 <w:rStyle w:val="Lienhypertexte"/>
@@ -5620,7 +5517,7 @@
                 <w:noProof/>
                 <w:webHidden/>
               </w:rPr>
-              <w:instrText xml:space="preserve"> PAGEREF _Toc533087382 \h </w:instrText>
+              <w:instrText xml:space="preserve"> PAGEREF _Toc535502313 \h </w:instrText>
             </w:r>
             <w:r>
               <w:rPr>
@@ -5664,7 +5561,7 @@
               <w:lang w:eastAsia="fr-CH"/>
             </w:rPr>
           </w:pPr>
-          <w:hyperlink w:anchor="_Toc533087383" w:history="1">
+          <w:hyperlink w:anchor="_Toc535502314" w:history="1">
             <w:r>
               <w:rPr>
                 <w:rStyle w:val="Lienhypertexte"/>
@@ -5706,7 +5603,7 @@
                 <w:noProof/>
                 <w:webHidden/>
               </w:rPr>
-              <w:instrText xml:space="preserve"> PAGEREF _Toc533087383 \h </w:instrText>
+              <w:instrText xml:space="preserve"> PAGEREF _Toc535502314 \h </w:instrText>
             </w:r>
             <w:r>
               <w:rPr>
@@ -5750,7 +5647,7 @@
               <w:lang w:eastAsia="fr-CH"/>
             </w:rPr>
           </w:pPr>
-          <w:hyperlink w:anchor="_Toc533087384" w:history="1">
+          <w:hyperlink w:anchor="_Toc535502315" w:history="1">
             <w:r>
               <w:rPr>
                 <w:rStyle w:val="Lienhypertexte"/>
@@ -5771,7 +5668,7 @@
                 <w:rStyle w:val="Lienhypertexte"/>
                 <w:noProof/>
               </w:rPr>
-              <w:t>The Apache Directory :</w:t>
+              <w:t>JumpCloud :</w:t>
             </w:r>
             <w:r>
               <w:rPr>
@@ -5792,7 +5689,7 @@
                 <w:noProof/>
                 <w:webHidden/>
               </w:rPr>
-              <w:instrText xml:space="preserve"> PAGEREF _Toc533087384 \h </w:instrText>
+              <w:instrText xml:space="preserve"> PAGEREF _Toc535502315 \h </w:instrText>
             </w:r>
             <w:r>
               <w:rPr>
@@ -5836,7 +5733,7 @@
               <w:lang w:eastAsia="fr-CH"/>
             </w:rPr>
           </w:pPr>
-          <w:hyperlink w:anchor="_Toc533087385" w:history="1">
+          <w:hyperlink w:anchor="_Toc535502316" w:history="1">
             <w:r>
               <w:rPr>
                 <w:rStyle w:val="Lienhypertexte"/>
@@ -5878,7 +5775,7 @@
                 <w:noProof/>
                 <w:webHidden/>
               </w:rPr>
-              <w:instrText xml:space="preserve"> PAGEREF _Toc533087385 \h </w:instrText>
+              <w:instrText xml:space="preserve"> PAGEREF _Toc535502316 \h </w:instrText>
             </w:r>
             <w:r>
               <w:rPr>
@@ -5922,7 +5819,7 @@
               <w:lang w:eastAsia="fr-CH"/>
             </w:rPr>
           </w:pPr>
-          <w:hyperlink w:anchor="_Toc533087386" w:history="1">
+          <w:hyperlink w:anchor="_Toc535502317" w:history="1">
             <w:r>
               <w:rPr>
                 <w:rStyle w:val="Lienhypertexte"/>
@@ -5964,7 +5861,7 @@
                 <w:noProof/>
                 <w:webHidden/>
               </w:rPr>
-              <w:instrText xml:space="preserve"> PAGEREF _Toc533087386 \h </w:instrText>
+              <w:instrText xml:space="preserve"> PAGEREF _Toc535502317 \h </w:instrText>
             </w:r>
             <w:r>
               <w:rPr>
@@ -6008,7 +5905,7 @@
               <w:lang w:eastAsia="fr-CH"/>
             </w:rPr>
           </w:pPr>
-          <w:hyperlink w:anchor="_Toc533087387" w:history="1">
+          <w:hyperlink w:anchor="_Toc535502318" w:history="1">
             <w:r>
               <w:rPr>
                 <w:rStyle w:val="Lienhypertexte"/>
@@ -6050,7 +5947,7 @@
                 <w:noProof/>
                 <w:webHidden/>
               </w:rPr>
-              <w:instrText xml:space="preserve"> PAGEREF _Toc533087387 \h </w:instrText>
+              <w:instrText xml:space="preserve"> PAGEREF _Toc535502318 \h </w:instrText>
             </w:r>
             <w:r>
               <w:rPr>
@@ -6094,7 +5991,7 @@
               <w:lang w:eastAsia="fr-CH"/>
             </w:rPr>
           </w:pPr>
-          <w:hyperlink w:anchor="_Toc533087388" w:history="1">
+          <w:hyperlink w:anchor="_Toc535502319" w:history="1">
             <w:r>
               <w:rPr>
                 <w:rStyle w:val="Lienhypertexte"/>
@@ -6136,7 +6033,7 @@
                 <w:noProof/>
                 <w:webHidden/>
               </w:rPr>
-              <w:instrText xml:space="preserve"> PAGEREF _Toc533087388 \h </w:instrText>
+              <w:instrText xml:space="preserve"> PAGEREF _Toc535502319 \h </w:instrText>
             </w:r>
             <w:r>
               <w:rPr>
@@ -6180,7 +6077,7 @@
               <w:lang w:eastAsia="fr-CH"/>
             </w:rPr>
           </w:pPr>
-          <w:hyperlink w:anchor="_Toc533087389" w:history="1">
+          <w:hyperlink w:anchor="_Toc535502320" w:history="1">
             <w:r>
               <w:rPr>
                 <w:rStyle w:val="Lienhypertexte"/>
@@ -6222,7 +6119,7 @@
                 <w:noProof/>
                 <w:webHidden/>
               </w:rPr>
-              <w:instrText xml:space="preserve"> PAGEREF _Toc533087389 \h </w:instrText>
+              <w:instrText xml:space="preserve"> PAGEREF _Toc535502320 \h </w:instrText>
             </w:r>
             <w:r>
               <w:rPr>
@@ -6266,7 +6163,7 @@
               <w:lang w:eastAsia="fr-CH"/>
             </w:rPr>
           </w:pPr>
-          <w:hyperlink w:anchor="_Toc533087390" w:history="1">
+          <w:hyperlink w:anchor="_Toc535502321" w:history="1">
             <w:r>
               <w:rPr>
                 <w:rStyle w:val="Lienhypertexte"/>
@@ -6308,7 +6205,7 @@
                 <w:noProof/>
                 <w:webHidden/>
               </w:rPr>
-              <w:instrText xml:space="preserve"> PAGEREF _Toc533087390 \h </w:instrText>
+              <w:instrText xml:space="preserve"> PAGEREF _Toc535502321 \h </w:instrText>
             </w:r>
             <w:r>
               <w:rPr>
@@ -6352,7 +6249,7 @@
               <w:lang w:eastAsia="fr-CH"/>
             </w:rPr>
           </w:pPr>
-          <w:hyperlink w:anchor="_Toc533087391" w:history="1">
+          <w:hyperlink w:anchor="_Toc535502322" w:history="1">
             <w:r>
               <w:rPr>
                 <w:rStyle w:val="Lienhypertexte"/>
@@ -6394,7 +6291,7 @@
                 <w:noProof/>
                 <w:webHidden/>
               </w:rPr>
-              <w:instrText xml:space="preserve"> PAGEREF _Toc533087391 \h </w:instrText>
+              <w:instrText xml:space="preserve"> PAGEREF _Toc535502322 \h </w:instrText>
             </w:r>
             <w:r>
               <w:rPr>
@@ -6438,7 +6335,7 @@
               <w:lang w:eastAsia="fr-CH"/>
             </w:rPr>
           </w:pPr>
-          <w:hyperlink w:anchor="_Toc533087392" w:history="1">
+          <w:hyperlink w:anchor="_Toc535502323" w:history="1">
             <w:r>
               <w:rPr>
                 <w:rStyle w:val="Lienhypertexte"/>
@@ -6480,7 +6377,7 @@
                 <w:noProof/>
                 <w:webHidden/>
               </w:rPr>
-              <w:instrText xml:space="preserve"> PAGEREF _Toc533087392 \h </w:instrText>
+              <w:instrText xml:space="preserve"> PAGEREF _Toc535502323 \h </w:instrText>
             </w:r>
             <w:r>
               <w:rPr>
@@ -6524,7 +6421,7 @@
               <w:lang w:eastAsia="fr-CH"/>
             </w:rPr>
           </w:pPr>
-          <w:hyperlink w:anchor="_Toc533087393" w:history="1">
+          <w:hyperlink w:anchor="_Toc535502324" w:history="1">
             <w:r>
               <w:rPr>
                 <w:rStyle w:val="Lienhypertexte"/>
@@ -6566,7 +6463,7 @@
                 <w:noProof/>
                 <w:webHidden/>
               </w:rPr>
-              <w:instrText xml:space="preserve"> PAGEREF _Toc533087393 \h </w:instrText>
+              <w:instrText xml:space="preserve"> PAGEREF _Toc535502324 \h </w:instrText>
             </w:r>
             <w:r>
               <w:rPr>
@@ -6610,7 +6507,7 @@
               <w:lang w:eastAsia="fr-CH"/>
             </w:rPr>
           </w:pPr>
-          <w:hyperlink w:anchor="_Toc533087394" w:history="1">
+          <w:hyperlink w:anchor="_Toc535502325" w:history="1">
             <w:r>
               <w:rPr>
                 <w:rStyle w:val="Lienhypertexte"/>
@@ -6652,7 +6549,7 @@
                 <w:noProof/>
                 <w:webHidden/>
               </w:rPr>
-              <w:instrText xml:space="preserve"> PAGEREF _Toc533087394 \h </w:instrText>
+              <w:instrText xml:space="preserve"> PAGEREF _Toc535502325 \h </w:instrText>
             </w:r>
             <w:r>
               <w:rPr>
@@ -6696,7 +6593,7 @@
               <w:lang w:eastAsia="fr-CH"/>
             </w:rPr>
           </w:pPr>
-          <w:hyperlink w:anchor="_Toc533087395" w:history="1">
+          <w:hyperlink w:anchor="_Toc535502326" w:history="1">
             <w:r>
               <w:rPr>
                 <w:rStyle w:val="Lienhypertexte"/>
@@ -6738,7 +6635,7 @@
                 <w:noProof/>
                 <w:webHidden/>
               </w:rPr>
-              <w:instrText xml:space="preserve"> PAGEREF _Toc533087395 \h </w:instrText>
+              <w:instrText xml:space="preserve"> PAGEREF _Toc535502326 \h </w:instrText>
             </w:r>
             <w:r>
               <w:rPr>
@@ -6782,7 +6679,7 @@
               <w:lang w:eastAsia="fr-CH"/>
             </w:rPr>
           </w:pPr>
-          <w:hyperlink w:anchor="_Toc533087396" w:history="1">
+          <w:hyperlink w:anchor="_Toc535502327" w:history="1">
             <w:r>
               <w:rPr>
                 <w:rStyle w:val="Lienhypertexte"/>
@@ -6824,7 +6721,7 @@
                 <w:noProof/>
                 <w:webHidden/>
               </w:rPr>
-              <w:instrText xml:space="preserve"> PAGEREF _Toc533087396 \h </w:instrText>
+              <w:instrText xml:space="preserve"> PAGEREF _Toc535502327 \h </w:instrText>
             </w:r>
             <w:r>
               <w:rPr>
@@ -6868,7 +6765,7 @@
               <w:lang w:eastAsia="fr-CH"/>
             </w:rPr>
           </w:pPr>
-          <w:hyperlink w:anchor="_Toc533087397" w:history="1">
+          <w:hyperlink w:anchor="_Toc535502328" w:history="1">
             <w:r>
               <w:rPr>
                 <w:rStyle w:val="Lienhypertexte"/>
@@ -6910,7 +6807,7 @@
                 <w:noProof/>
                 <w:webHidden/>
               </w:rPr>
-              <w:instrText xml:space="preserve"> PAGEREF _Toc533087397 \h </w:instrText>
+              <w:instrText xml:space="preserve"> PAGEREF _Toc535502328 \h </w:instrText>
             </w:r>
             <w:r>
               <w:rPr>
@@ -6954,7 +6851,7 @@
               <w:lang w:eastAsia="fr-CH"/>
             </w:rPr>
           </w:pPr>
-          <w:hyperlink w:anchor="_Toc533087398" w:history="1">
+          <w:hyperlink w:anchor="_Toc535502329" w:history="1">
             <w:r>
               <w:rPr>
                 <w:rStyle w:val="Lienhypertexte"/>
@@ -6996,7 +6893,7 @@
                 <w:noProof/>
                 <w:webHidden/>
               </w:rPr>
-              <w:instrText xml:space="preserve"> PAGEREF _Toc533087398 \h </w:instrText>
+              <w:instrText xml:space="preserve"> PAGEREF _Toc535502329 \h </w:instrText>
             </w:r>
             <w:r>
               <w:rPr>
@@ -7040,7 +6937,7 @@
               <w:lang w:eastAsia="fr-CH"/>
             </w:rPr>
           </w:pPr>
-          <w:hyperlink w:anchor="_Toc533087399" w:history="1">
+          <w:hyperlink w:anchor="_Toc535502330" w:history="1">
             <w:r>
               <w:rPr>
                 <w:rStyle w:val="Lienhypertexte"/>
@@ -7082,7 +6979,7 @@
                 <w:noProof/>
                 <w:webHidden/>
               </w:rPr>
-              <w:instrText xml:space="preserve"> PAGEREF _Toc533087399 \h </w:instrText>
+              <w:instrText xml:space="preserve"> PAGEREF _Toc535502330 \h </w:instrText>
             </w:r>
             <w:r>
               <w:rPr>
@@ -7126,7 +7023,7 @@
               <w:lang w:eastAsia="fr-CH"/>
             </w:rPr>
           </w:pPr>
-          <w:hyperlink w:anchor="_Toc533087400" w:history="1">
+          <w:hyperlink w:anchor="_Toc535502331" w:history="1">
             <w:r>
               <w:rPr>
                 <w:rStyle w:val="Lienhypertexte"/>
@@ -7168,7 +7065,7 @@
                 <w:noProof/>
                 <w:webHidden/>
               </w:rPr>
-              <w:instrText xml:space="preserve"> PAGEREF _Toc533087400 \h </w:instrText>
+              <w:instrText xml:space="preserve"> PAGEREF _Toc535502331 \h </w:instrText>
             </w:r>
             <w:r>
               <w:rPr>
@@ -7212,7 +7109,7 @@
               <w:lang w:eastAsia="fr-CH"/>
             </w:rPr>
           </w:pPr>
-          <w:hyperlink w:anchor="_Toc533087401" w:history="1">
+          <w:hyperlink w:anchor="_Toc535502332" w:history="1">
             <w:r>
               <w:rPr>
                 <w:rStyle w:val="Lienhypertexte"/>
@@ -7254,7 +7151,7 @@
                 <w:noProof/>
                 <w:webHidden/>
               </w:rPr>
-              <w:instrText xml:space="preserve"> PAGEREF _Toc533087401 \h </w:instrText>
+              <w:instrText xml:space="preserve"> PAGEREF _Toc535502332 \h </w:instrText>
             </w:r>
             <w:r>
               <w:rPr>
@@ -7298,7 +7195,7 @@
               <w:lang w:eastAsia="fr-CH"/>
             </w:rPr>
           </w:pPr>
-          <w:hyperlink w:anchor="_Toc533087402" w:history="1">
+          <w:hyperlink w:anchor="_Toc535502333" w:history="1">
             <w:r>
               <w:rPr>
                 <w:rStyle w:val="Lienhypertexte"/>
@@ -7340,7 +7237,7 @@
                 <w:noProof/>
                 <w:webHidden/>
               </w:rPr>
-              <w:instrText xml:space="preserve"> PAGEREF _Toc533087402 \h </w:instrText>
+              <w:instrText xml:space="preserve"> PAGEREF _Toc535502333 \h </w:instrText>
             </w:r>
             <w:r>
               <w:rPr>
@@ -7387,7 +7284,7 @@
       <w:pPr>
         <w:pStyle w:val="Titre1"/>
       </w:pPr>
-      <w:bookmarkStart w:id="0" w:name="_Toc533087367"/>
+      <w:bookmarkStart w:id="0" w:name="_Toc535502298"/>
       <w:r>
         <w:t>Analyse Préliminaire</w:t>
       </w:r>
@@ -7401,7 +7298,7 @@
           <w:rStyle w:val="Titre2Car"/>
         </w:rPr>
       </w:pPr>
-      <w:bookmarkStart w:id="1" w:name="_Toc533087368"/>
+      <w:bookmarkStart w:id="1" w:name="_Toc535502299"/>
       <w:r>
         <w:t>C</w:t>
       </w:r>
@@ -7664,7 +7561,7 @@
       <w:pPr>
         <w:pStyle w:val="Titre2"/>
       </w:pPr>
-      <w:bookmarkStart w:id="2" w:name="_Toc533087369"/>
+      <w:bookmarkStart w:id="2" w:name="_Toc535502300"/>
       <w:r>
         <w:t>Organisation</w:t>
       </w:r>
@@ -7699,21 +7596,7 @@
         <w:rPr>
           <w:lang w:eastAsia="fr-CH"/>
         </w:rPr>
-        <w:t xml:space="preserve">Jason </w:t>
-      </w:r>
-      <w:proofErr w:type="spellStart"/>
-      <w:r>
-        <w:rPr>
-          <w:lang w:eastAsia="fr-CH"/>
-        </w:rPr>
-        <w:t>Crisante</w:t>
-      </w:r>
-      <w:proofErr w:type="spellEnd"/>
-      <w:r>
-        <w:rPr>
-          <w:lang w:eastAsia="fr-CH"/>
-        </w:rPr>
-        <w:t xml:space="preserve">, </w:t>
+        <w:t xml:space="preserve">Jason Crisante, </w:t>
       </w:r>
       <w:hyperlink r:id="rId9" w:history="1">
         <w:r>
@@ -7774,16 +7657,8 @@
         <w:rPr>
           <w:lang w:eastAsia="fr-CH"/>
         </w:rPr>
-        <w:t xml:space="preserve">Léo </w:t>
-      </w:r>
-      <w:proofErr w:type="spellStart"/>
-      <w:r>
-        <w:rPr>
-          <w:lang w:eastAsia="fr-CH"/>
-        </w:rPr>
-        <w:t>Zmoos</w:t>
-      </w:r>
-      <w:proofErr w:type="spellEnd"/>
+        <w:t>Léo Zmoos</w:t>
+      </w:r>
       <w:r>
         <w:rPr>
           <w:lang w:eastAsia="fr-CH"/>
@@ -7888,14 +7763,12 @@
         </w:rPr>
         <w:t xml:space="preserve">: </w:t>
       </w:r>
-      <w:proofErr w:type="spellStart"/>
       <w:r>
         <w:rPr>
           <w:lang w:val="de-CH" w:eastAsia="fr-CH"/>
         </w:rPr>
         <w:t>Glassey</w:t>
       </w:r>
-      <w:proofErr w:type="spellEnd"/>
       <w:r>
         <w:rPr>
           <w:lang w:val="de-CH" w:eastAsia="fr-CH"/>
@@ -7950,7 +7823,7 @@
       <w:pPr>
         <w:pStyle w:val="Titre2"/>
       </w:pPr>
-      <w:bookmarkStart w:id="3" w:name="_Toc533087370"/>
+      <w:bookmarkStart w:id="3" w:name="_Toc535502301"/>
       <w:r>
         <w:lastRenderedPageBreak/>
         <w:t>Objectifs</w:t>
@@ -8046,7 +7919,7 @@
       <w:pPr>
         <w:pStyle w:val="Titre2"/>
       </w:pPr>
-      <w:bookmarkStart w:id="4" w:name="_Toc533087371"/>
+      <w:bookmarkStart w:id="4" w:name="_Toc535502302"/>
       <w:r>
         <w:t>Concept de l’outil</w:t>
       </w:r>
@@ -8096,7 +7969,7 @@
       <w:pPr>
         <w:pStyle w:val="Titre2"/>
       </w:pPr>
-      <w:bookmarkStart w:id="5" w:name="_Toc533087372"/>
+      <w:bookmarkStart w:id="5" w:name="_Toc535502303"/>
       <w:r>
         <w:lastRenderedPageBreak/>
         <w:t>Matrice de pondération</w:t>
@@ -9763,7 +9636,7 @@
       <w:pPr>
         <w:pStyle w:val="Titre2"/>
       </w:pPr>
-      <w:bookmarkStart w:id="6" w:name="_Toc533087373"/>
+      <w:bookmarkStart w:id="6" w:name="_Toc535502304"/>
       <w:r>
         <w:t>Planification</w:t>
       </w:r>
@@ -9783,7 +9656,7 @@
       <w:pPr>
         <w:pStyle w:val="Titre1"/>
       </w:pPr>
-      <w:bookmarkStart w:id="7" w:name="_Toc533087374"/>
+      <w:bookmarkStart w:id="7" w:name="_Toc535502305"/>
       <w:r>
         <w:lastRenderedPageBreak/>
         <w:t>Active Directory :</w:t>
@@ -9795,7 +9668,7 @@
       <w:pPr>
         <w:pStyle w:val="Titre2"/>
       </w:pPr>
-      <w:bookmarkStart w:id="8" w:name="_Toc533087375"/>
+      <w:bookmarkStart w:id="8" w:name="_Toc535502306"/>
       <w:r>
         <w:t>Description du produit :</w:t>
       </w:r>
@@ -9880,7 +9753,7 @@
       <w:pPr>
         <w:pStyle w:val="Titre2"/>
       </w:pPr>
-      <w:bookmarkStart w:id="9" w:name="_Toc533087376"/>
+      <w:bookmarkStart w:id="9" w:name="_Toc535502307"/>
       <w:r>
         <w:t>Avantages du produit :</w:t>
       </w:r>
@@ -9916,13 +9789,8 @@
         </w:numPr>
       </w:pPr>
       <w:r>
-        <w:t xml:space="preserve">On peut bien paramétrer les groupes, </w:t>
-      </w:r>
-      <w:proofErr w:type="spellStart"/>
-      <w:r>
-        <w:t>users</w:t>
-      </w:r>
-      <w:proofErr w:type="spellEnd"/>
+        <w:t>On peut bien paramétrer les groupes, users</w:t>
+      </w:r>
       <w:r>
         <w:t xml:space="preserve"> et</w:t>
       </w:r>
@@ -9983,7 +9851,7 @@
       <w:pPr>
         <w:pStyle w:val="Titre2"/>
       </w:pPr>
-      <w:bookmarkStart w:id="10" w:name="_Toc533087377"/>
+      <w:bookmarkStart w:id="10" w:name="_Toc535502308"/>
       <w:r>
         <w:t>Inconvénients du produit :</w:t>
       </w:r>
@@ -10027,15 +9895,7 @@
         <w:t>Couteux</w:t>
       </w:r>
       <w:r>
-        <w:t xml:space="preserve"> (Prix de </w:t>
-      </w:r>
-      <w:proofErr w:type="spellStart"/>
-      <w:r>
-        <w:t>windows</w:t>
-      </w:r>
-      <w:proofErr w:type="spellEnd"/>
-      <w:r>
-        <w:t xml:space="preserve"> server)</w:t>
+        <w:t xml:space="preserve"> (Prix de windows server)</w:t>
       </w:r>
       <w:r>
         <w:t>.</w:t>
@@ -10068,7 +9928,7 @@
       <w:pPr>
         <w:pStyle w:val="Titre2"/>
       </w:pPr>
-      <w:bookmarkStart w:id="11" w:name="_Toc533087378"/>
+      <w:bookmarkStart w:id="11" w:name="_Toc535502309"/>
       <w:r>
         <w:t>Installation + Configuration du produit :</w:t>
       </w:r>
@@ -10120,15 +9980,10 @@
       <w:pPr>
         <w:pStyle w:val="Titre1"/>
       </w:pPr>
-      <w:bookmarkStart w:id="12" w:name="_Toc533087379"/>
-      <w:proofErr w:type="spellStart"/>
+      <w:bookmarkStart w:id="12" w:name="_Toc535502310"/>
       <w:r>
         <w:lastRenderedPageBreak/>
-        <w:t>OpenLDAP</w:t>
-      </w:r>
-      <w:proofErr w:type="spellEnd"/>
-      <w:r>
-        <w:t> :</w:t>
+        <w:t>OpenLDAP :</w:t>
       </w:r>
       <w:bookmarkEnd w:id="12"/>
     </w:p>
@@ -10137,21 +9992,19 @@
       <w:pPr>
         <w:pStyle w:val="Titre2"/>
       </w:pPr>
-      <w:bookmarkStart w:id="13" w:name="_Toc533087380"/>
+      <w:bookmarkStart w:id="13" w:name="_Toc535502311"/>
       <w:r>
         <w:t>Description du produit :</w:t>
       </w:r>
       <w:bookmarkEnd w:id="13"/>
     </w:p>
     <w:p>
-      <w:proofErr w:type="spellStart"/>
       <w:r>
         <w:rPr>
           <w:b/>
         </w:rPr>
         <w:t>OpenLDAP</w:t>
       </w:r>
-      <w:proofErr w:type="spellEnd"/>
       <w:r>
         <w:t xml:space="preserve"> est un annuaire informatique qui fonctionne sur le modèle client/serveur</w:t>
       </w:r>
@@ -10221,7 +10074,7 @@
       <w:pPr>
         <w:pStyle w:val="Titre2"/>
       </w:pPr>
-      <w:bookmarkStart w:id="14" w:name="_Toc533087381"/>
+      <w:bookmarkStart w:id="14" w:name="_Toc535502312"/>
       <w:r>
         <w:t>Avantages du produit :</w:t>
       </w:r>
@@ -10275,13 +10128,15 @@
       <w:pPr>
         <w:pStyle w:val="Titre2"/>
       </w:pPr>
-      <w:bookmarkStart w:id="15" w:name="_Toc533087382"/>
+      <w:bookmarkStart w:id="15" w:name="_Toc535502313"/>
       <w:r>
         <w:t>Inconvénient du produit :</w:t>
       </w:r>
       <w:bookmarkEnd w:id="15"/>
     </w:p>
     <w:p>
+      <w:bookmarkStart w:id="16" w:name="_GoBack"/>
+      <w:bookmarkEnd w:id="16"/>
       <w:r>
         <w:t>Comme aucun produit n’est parfait il y a également des désavantages tel que :</w:t>
       </w:r>
@@ -10320,7 +10175,7 @@
       <w:pPr>
         <w:pStyle w:val="Titre2"/>
       </w:pPr>
-      <w:bookmarkStart w:id="16" w:name="_Toc533087383"/>
+      <w:bookmarkStart w:id="17" w:name="_Toc535502314"/>
       <w:r>
         <w:t>Installation </w:t>
       </w:r>
@@ -10330,7 +10185,7 @@
       <w:r>
         <w:t>:</w:t>
       </w:r>
-      <w:bookmarkEnd w:id="16"/>
+      <w:bookmarkEnd w:id="17"/>
     </w:p>
     <w:p>
       <w:pPr>
@@ -10399,65 +10254,50 @@
       <w:pPr>
         <w:pStyle w:val="Titre1"/>
       </w:pPr>
-      <w:bookmarkStart w:id="17" w:name="_Toc533087384"/>
-      <w:proofErr w:type="spellStart"/>
+      <w:bookmarkStart w:id="18" w:name="_Toc535502315"/>
       <w:r>
         <w:lastRenderedPageBreak/>
         <w:t>JumpCloud</w:t>
       </w:r>
-      <w:proofErr w:type="spellEnd"/>
       <w:r>
         <w:t> :</w:t>
-      </w:r>
-      <w:bookmarkEnd w:id="17"/>
-    </w:p>
-    <w:p>
-      <w:pPr>
-        <w:pStyle w:val="Titre2"/>
-      </w:pPr>
-      <w:bookmarkStart w:id="18" w:name="_Toc533087385"/>
-      <w:r>
-        <w:t>Description du produit :</w:t>
       </w:r>
       <w:bookmarkEnd w:id="18"/>
     </w:p>
     <w:p>
-      <w:proofErr w:type="spellStart"/>
-      <w:r>
-        <w:t>JumpCloud</w:t>
-      </w:r>
-      <w:proofErr w:type="spellEnd"/>
-      <w:r>
-        <w:t xml:space="preserve"> est un annuaire basé sur un cloud qui fonctionne comme un service. Il permet de centraliser tous les accès des utilisateurs à toutes les ressources informatiques. </w:t>
-      </w:r>
-      <w:proofErr w:type="spellStart"/>
-      <w:r>
-        <w:t>JumpCloud</w:t>
-      </w:r>
-      <w:proofErr w:type="spellEnd"/>
-      <w:r>
-        <w:t xml:space="preserve"> s’occupe de la maintenance, de la disponibilité et de la configuration.</w:t>
-      </w:r>
+      <w:pPr>
+        <w:pStyle w:val="Titre2"/>
+      </w:pPr>
+      <w:bookmarkStart w:id="19" w:name="_Toc535502316"/>
+      <w:r>
+        <w:t>Description du produit :</w:t>
+      </w:r>
+      <w:bookmarkEnd w:id="19"/>
     </w:p>
     <w:p>
       <w:r>
-        <w:t>Il est gratuit et il est possible de le combiner avec Active Directory.</w:t>
+        <w:t>JumpCloud est un annuaire basé sur un cloud qui fonctionne comme un service. Il permet de centraliser tous les accès des utilisateurs à toutes les ressources informatiques. JumpCloud s’occupe de la maintenance, de la disponibilité et de la configuration.</w:t>
       </w:r>
     </w:p>
     <w:p>
       <w:r>
-        <w:t>C’est un critère important dans le contexte actuel car le CPNV n’a pas forcément énormément de budget à allouer dans ce domaine.</w:t>
+        <w:t>Il est gratuit et il est possible de le combiner avec Active Directory.</w:t>
       </w:r>
     </w:p>
     <w:p>
+      <w:r>
+        <w:t>C’est un critère important dans le contexte actuel car le CPNV n’a pas forcément énormément de budget à allouer dans ce domaine.</w:t>
+      </w:r>
+    </w:p>
+    <w:p>
       <w:pPr>
         <w:pStyle w:val="Titre2"/>
       </w:pPr>
-      <w:bookmarkStart w:id="19" w:name="_Toc533087386"/>
+      <w:bookmarkStart w:id="20" w:name="_Toc535502317"/>
       <w:r>
         <w:t>Avantages du produit :</w:t>
       </w:r>
-      <w:bookmarkEnd w:id="19"/>
+      <w:bookmarkEnd w:id="20"/>
     </w:p>
     <w:p>
       <w:r>
@@ -10520,11 +10360,11 @@
       <w:pPr>
         <w:pStyle w:val="Titre2"/>
       </w:pPr>
-      <w:bookmarkStart w:id="20" w:name="_Toc533087387"/>
+      <w:bookmarkStart w:id="21" w:name="_Toc535502318"/>
       <w:r>
         <w:t>Inconvénient du produit :</w:t>
       </w:r>
-      <w:bookmarkEnd w:id="20"/>
+      <w:bookmarkEnd w:id="21"/>
     </w:p>
     <w:p>
       <w:r>
@@ -10566,14 +10406,12 @@
       <w:r>
         <w:t>Internet Obligatoire</w:t>
       </w:r>
-      <w:bookmarkStart w:id="21" w:name="_GoBack"/>
-      <w:bookmarkEnd w:id="21"/>
     </w:p>
     <w:p>
       <w:pPr>
         <w:pStyle w:val="Titre2"/>
       </w:pPr>
-      <w:bookmarkStart w:id="22" w:name="_Toc533087388"/>
+      <w:bookmarkStart w:id="22" w:name="_Toc535502319"/>
       <w:r>
         <w:t>Installation + Configuration du produit :</w:t>
       </w:r>
@@ -10590,7 +10428,7 @@
       <w:pPr>
         <w:pStyle w:val="Titre1"/>
       </w:pPr>
-      <w:bookmarkStart w:id="23" w:name="_Toc533087389"/>
+      <w:bookmarkStart w:id="23" w:name="_Toc535502320"/>
       <w:r>
         <w:lastRenderedPageBreak/>
         <w:t>Ping Directory</w:t>
@@ -10605,7 +10443,7 @@
       <w:pPr>
         <w:pStyle w:val="Titre2"/>
       </w:pPr>
-      <w:bookmarkStart w:id="24" w:name="_Toc533087390"/>
+      <w:bookmarkStart w:id="24" w:name="_Toc535502321"/>
       <w:r>
         <w:t>Description du produit :</w:t>
       </w:r>
@@ -10678,7 +10516,7 @@
       <w:pPr>
         <w:pStyle w:val="Titre2"/>
       </w:pPr>
-      <w:bookmarkStart w:id="25" w:name="_Toc533087391"/>
+      <w:bookmarkStart w:id="25" w:name="_Toc535502322"/>
       <w:r>
         <w:t>Avantages du produit :</w:t>
       </w:r>
@@ -10750,7 +10588,7 @@
       <w:pPr>
         <w:pStyle w:val="Titre2"/>
       </w:pPr>
-      <w:bookmarkStart w:id="26" w:name="_Toc533087392"/>
+      <w:bookmarkStart w:id="26" w:name="_Toc535502323"/>
       <w:r>
         <w:t>Inconvénient du produit :</w:t>
       </w:r>
@@ -10819,7 +10657,7 @@
       <w:pPr>
         <w:pStyle w:val="Titre2"/>
       </w:pPr>
-      <w:bookmarkStart w:id="27" w:name="_Toc533087393"/>
+      <w:bookmarkStart w:id="27" w:name="_Toc535502324"/>
       <w:r>
         <w:t>Installation + Configuration du produit :</w:t>
       </w:r>
@@ -10880,7 +10718,7 @@
       <w:pPr>
         <w:pStyle w:val="Titre1"/>
       </w:pPr>
-      <w:bookmarkStart w:id="28" w:name="_Toc533087394"/>
+      <w:bookmarkStart w:id="28" w:name="_Toc535502325"/>
       <w:r>
         <w:lastRenderedPageBreak/>
         <w:t>Comparaison produits gratuits :</w:t>
@@ -10892,7 +10730,7 @@
       <w:pPr>
         <w:pStyle w:val="Titre2"/>
       </w:pPr>
-      <w:bookmarkStart w:id="29" w:name="_Toc533087395"/>
+      <w:bookmarkStart w:id="29" w:name="_Toc535502326"/>
       <w:r>
         <w:t>Récapitulatif de chaque produit :</w:t>
       </w:r>
@@ -10903,7 +10741,7 @@
       <w:pPr>
         <w:pStyle w:val="Titre2"/>
       </w:pPr>
-      <w:bookmarkStart w:id="30" w:name="_Toc533087396"/>
+      <w:bookmarkStart w:id="30" w:name="_Toc535502327"/>
       <w:r>
         <w:t>Matrice de décision :</w:t>
       </w:r>
@@ -10914,7 +10752,7 @@
       <w:pPr>
         <w:pStyle w:val="Titre2"/>
       </w:pPr>
-      <w:bookmarkStart w:id="31" w:name="_Toc533087397"/>
+      <w:bookmarkStart w:id="31" w:name="_Toc535502328"/>
       <w:r>
         <w:t>Choix final du produit gratuit :</w:t>
       </w:r>
@@ -10930,7 +10768,7 @@
       <w:pPr>
         <w:pStyle w:val="Titre1"/>
       </w:pPr>
-      <w:bookmarkStart w:id="32" w:name="_Toc533087398"/>
+      <w:bookmarkStart w:id="32" w:name="_Toc535502329"/>
       <w:r>
         <w:lastRenderedPageBreak/>
         <w:t>Comparaison produits payants :</w:t>
@@ -10942,7 +10780,7 @@
       <w:pPr>
         <w:pStyle w:val="Titre2"/>
       </w:pPr>
-      <w:bookmarkStart w:id="33" w:name="_Toc533087399"/>
+      <w:bookmarkStart w:id="33" w:name="_Toc535502330"/>
       <w:r>
         <w:t>Récapitulatif de chaque produit :</w:t>
       </w:r>
@@ -10953,7 +10791,7 @@
       <w:pPr>
         <w:pStyle w:val="Titre2"/>
       </w:pPr>
-      <w:bookmarkStart w:id="34" w:name="_Toc533087400"/>
+      <w:bookmarkStart w:id="34" w:name="_Toc535502331"/>
       <w:r>
         <w:t>Matrice de décision :</w:t>
       </w:r>
@@ -10964,7 +10802,7 @@
       <w:pPr>
         <w:pStyle w:val="Titre2"/>
       </w:pPr>
-      <w:bookmarkStart w:id="35" w:name="_Toc533087401"/>
+      <w:bookmarkStart w:id="35" w:name="_Toc535502332"/>
       <w:r>
         <w:t>Choix final du produit payant :</w:t>
       </w:r>
@@ -10975,7 +10813,7 @@
       <w:pPr>
         <w:pStyle w:val="Titre1"/>
       </w:pPr>
-      <w:bookmarkStart w:id="36" w:name="_Toc533087402"/>
+      <w:bookmarkStart w:id="36" w:name="_Toc535502333"/>
       <w:r>
         <w:t>Comparaison Produit payant et gratuit :</w:t>
       </w:r>
@@ -11050,21 +10888,8 @@
             <w:pStyle w:val="Pieddepage"/>
           </w:pPr>
           <w:r>
-            <w:t xml:space="preserve">Léo </w:t>
+            <w:t>Léo Zmoos &amp; Jason Crisante</w:t>
           </w:r>
-          <w:proofErr w:type="spellStart"/>
-          <w:r>
-            <w:t>Zmoos</w:t>
-          </w:r>
-          <w:proofErr w:type="spellEnd"/>
-          <w:r>
-            <w:t xml:space="preserve"> &amp; Jason </w:t>
-          </w:r>
-          <w:proofErr w:type="spellStart"/>
-          <w:r>
-            <w:t>Crisante</w:t>
-          </w:r>
-          <w:proofErr w:type="spellEnd"/>
         </w:p>
       </w:tc>
       <w:tc>
@@ -11099,7 +10924,7 @@
               <w:noProof/>
               <w:lang w:val="fr-FR"/>
             </w:rPr>
-            <w:t>10</w:t>
+            <w:t>9</w:t>
           </w:r>
           <w:r>
             <w:fldChar w:fldCharType="end"/>
@@ -14456,7 +14281,7 @@
 </file>
 
 <file path=customXml/itemProps2.xml><?xml version="1.0" encoding="utf-8"?>
-<ds:datastoreItem xmlns:ds="http://schemas.openxmlformats.org/officeDocument/2006/customXml" ds:itemID="{25ED4B71-D3DD-4ADA-B83F-3A6C5BD42B98}">
+<ds:datastoreItem xmlns:ds="http://schemas.openxmlformats.org/officeDocument/2006/customXml" ds:itemID="{A9682D9B-7B1E-4CD8-A679-8479725DB13D}">
   <ds:schemaRefs>
     <ds:schemaRef ds:uri="http://schemas.openxmlformats.org/officeDocument/2006/bibliography"/>
   </ds:schemaRefs>

</xml_diff>

<commit_message>
Ajout de la comparaison
</commit_message>
<xml_diff>
--- a/Documentation/Doc Système.docx
+++ b/Documentation/Doc Système.docx
@@ -14,6 +14,7 @@
           <w:docPartUnique/>
         </w:docPartObj>
       </w:sdtPr>
+      <w:sdtEndPr/>
       <w:sdtContent>
         <w:p>
           <w:pPr>
@@ -152,6 +153,7 @@
                                       <w:calendar w:val="gregorian"/>
                                     </w:date>
                                   </w:sdtPr>
+                                  <w:sdtEndPr/>
                                   <w:sdtContent>
                                     <w:p>
                                       <w:pPr>
@@ -3690,6 +3692,7 @@
                                     <w:dataBinding w:prefixMappings="xmlns:ns0='http://purl.org/dc/elements/1.1/' xmlns:ns1='http://schemas.openxmlformats.org/package/2006/metadata/core-properties' " w:xpath="/ns1:coreProperties[1]/ns0:creator[1]" w:storeItemID="{6C3C8BC8-F283-45AE-878A-BAB7291924A1}"/>
                                     <w:text/>
                                   </w:sdtPr>
+                                  <w:sdtEndPr/>
                                   <w:sdtContent>
                                     <w:r>
                                       <w:rPr>
@@ -3697,8 +3700,36 @@
                                         <w:sz w:val="26"/>
                                         <w:szCs w:val="26"/>
                                       </w:rPr>
-                                      <w:t>Jason Crisante et Léo Zmoos</w:t>
+                                      <w:t xml:space="preserve">Jason </w:t>
                                     </w:r>
+                                    <w:proofErr w:type="spellStart"/>
+                                    <w:r>
+                                      <w:rPr>
+                                        <w:color w:val="5B9BD5" w:themeColor="accent1"/>
+                                        <w:sz w:val="26"/>
+                                        <w:szCs w:val="26"/>
+                                      </w:rPr>
+                                      <w:t>Crisante</w:t>
+                                    </w:r>
+                                    <w:proofErr w:type="spellEnd"/>
+                                    <w:r>
+                                      <w:rPr>
+                                        <w:color w:val="5B9BD5" w:themeColor="accent1"/>
+                                        <w:sz w:val="26"/>
+                                        <w:szCs w:val="26"/>
+                                      </w:rPr>
+                                      <w:t xml:space="preserve"> et Léo </w:t>
+                                    </w:r>
+                                    <w:proofErr w:type="spellStart"/>
+                                    <w:r>
+                                      <w:rPr>
+                                        <w:color w:val="5B9BD5" w:themeColor="accent1"/>
+                                        <w:sz w:val="26"/>
+                                        <w:szCs w:val="26"/>
+                                      </w:rPr>
+                                      <w:t>Zmoos</w:t>
+                                    </w:r>
+                                    <w:proofErr w:type="spellEnd"/>
                                   </w:sdtContent>
                                 </w:sdt>
                               </w:p>
@@ -3725,6 +3756,7 @@
                                     <w:dataBinding w:prefixMappings="xmlns:ns0='http://schemas.openxmlformats.org/officeDocument/2006/extended-properties' " w:xpath="/ns0:Properties[1]/ns0:Company[1]" w:storeItemID="{6668398D-A668-4E3E-A5EB-62B293D839F1}"/>
                                     <w:text/>
                                   </w:sdtPr>
+                                  <w:sdtEndPr/>
                                   <w:sdtContent>
                                     <w:r>
                                       <w:rPr>
@@ -3941,6 +3973,7 @@
                                     <w:dataBinding w:prefixMappings="xmlns:ns0='http://purl.org/dc/elements/1.1/' xmlns:ns1='http://schemas.openxmlformats.org/package/2006/metadata/core-properties' " w:xpath="/ns1:coreProperties[1]/ns0:title[1]" w:storeItemID="{6C3C8BC8-F283-45AE-878A-BAB7291924A1}"/>
                                     <w:text/>
                                   </w:sdtPr>
+                                  <w:sdtEndPr/>
                                   <w:sdtContent>
                                     <w:r>
                                       <w:rPr>
@@ -3960,7 +3993,27 @@
                                         <w:sz w:val="56"/>
                                         <w:szCs w:val="56"/>
                                       </w:rPr>
-                                      <w:t xml:space="preserve"> (Système d’annuaire)</w:t>
+                                      <w:t xml:space="preserve"> (</w:t>
+                                    </w:r>
+                                    <w:r>
+                                      <w:rPr>
+                                        <w:rFonts w:asciiTheme="majorHAnsi" w:eastAsiaTheme="majorEastAsia" w:hAnsiTheme="majorHAnsi" w:cstheme="majorBidi"/>
+                                        <w:spacing w:val="-10"/>
+                                        <w:kern w:val="28"/>
+                                        <w:sz w:val="56"/>
+                                        <w:szCs w:val="56"/>
+                                      </w:rPr>
+                                      <w:t xml:space="preserve">Service </w:t>
+                                    </w:r>
+                                    <w:r>
+                                      <w:rPr>
+                                        <w:rFonts w:asciiTheme="majorHAnsi" w:eastAsiaTheme="majorEastAsia" w:hAnsiTheme="majorHAnsi" w:cstheme="majorBidi"/>
+                                        <w:spacing w:val="-10"/>
+                                        <w:kern w:val="28"/>
+                                        <w:sz w:val="56"/>
+                                        <w:szCs w:val="56"/>
+                                      </w:rPr>
+                                      <w:t>d’annuaire)</w:t>
                                     </w:r>
                                   </w:sdtContent>
                                 </w:sdt>
@@ -3987,6 +4040,7 @@
                                     <w:dataBinding w:prefixMappings="xmlns:ns0='http://purl.org/dc/elements/1.1/' xmlns:ns1='http://schemas.openxmlformats.org/package/2006/metadata/core-properties' " w:xpath="/ns1:coreProperties[1]/ns0:subject[1]" w:storeItemID="{6C3C8BC8-F283-45AE-878A-BAB7291924A1}"/>
                                     <w:text/>
                                   </w:sdtPr>
+                                  <w:sdtEndPr/>
                                   <w:sdtContent>
                                     <w:r>
                                       <w:rPr>
@@ -3994,8 +4048,36 @@
                                         <w:sz w:val="36"/>
                                         <w:szCs w:val="36"/>
                                       </w:rPr>
-                                      <w:t>Léo Zmoos et Jason Crisante</w:t>
+                                      <w:t xml:space="preserve">Léo </w:t>
                                     </w:r>
+                                    <w:proofErr w:type="spellStart"/>
+                                    <w:r>
+                                      <w:rPr>
+                                        <w:color w:val="404040" w:themeColor="text1" w:themeTint="BF"/>
+                                        <w:sz w:val="36"/>
+                                        <w:szCs w:val="36"/>
+                                      </w:rPr>
+                                      <w:t>Zmoos</w:t>
+                                    </w:r>
+                                    <w:proofErr w:type="spellEnd"/>
+                                    <w:r>
+                                      <w:rPr>
+                                        <w:color w:val="404040" w:themeColor="text1" w:themeTint="BF"/>
+                                        <w:sz w:val="36"/>
+                                        <w:szCs w:val="36"/>
+                                      </w:rPr>
+                                      <w:t xml:space="preserve"> et Jason </w:t>
+                                    </w:r>
+                                    <w:proofErr w:type="spellStart"/>
+                                    <w:r>
+                                      <w:rPr>
+                                        <w:color w:val="404040" w:themeColor="text1" w:themeTint="BF"/>
+                                        <w:sz w:val="36"/>
+                                        <w:szCs w:val="36"/>
+                                      </w:rPr>
+                                      <w:t>Crisante</w:t>
+                                    </w:r>
+                                    <w:proofErr w:type="spellEnd"/>
                                   </w:sdtContent>
                                 </w:sdt>
                               </w:p>
@@ -4021,6 +4103,10 @@
               </mc:Choice>
               <mc:Fallback>
                 <w:pict>
+                  <v:shapetype id="_x0000_t202" coordsize="21600,21600" o:spt="202" path="m,l,21600r21600,l21600,xe">
+                    <v:stroke joinstyle="miter"/>
+                    <v:path gradientshapeok="t" o:connecttype="rect"/>
+                  </v:shapetype>
                   <v:shape id="Zone de texte 1" o:spid="_x0000_s1056" type="#_x0000_t202" style="position:absolute;margin-left:0;margin-top:0;width:4in;height:84.25pt;z-index:251660288;visibility:visible;mso-wrap-style:square;mso-width-percent:450;mso-height-percent:0;mso-left-percent:420;mso-top-percent:175;mso-wrap-distance-left:9pt;mso-wrap-distance-top:0;mso-wrap-distance-right:9pt;mso-wrap-distance-bottom:0;mso-position-horizontal-relative:page;mso-position-vertical-relative:page;mso-width-percent:450;mso-height-percent:0;mso-left-percent:420;mso-top-percent:175;mso-width-relative:page;mso-height-relative:margin;v-text-anchor:top" o:gfxdata="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" filled="f" stroked="f" strokeweight=".5pt">
                     <v:textbox style="mso-fit-shape-to-text:t" inset="0,0,0,0">
                       <w:txbxContent>
@@ -4048,6 +4134,7 @@
                               <w:dataBinding w:prefixMappings="xmlns:ns0='http://purl.org/dc/elements/1.1/' xmlns:ns1='http://schemas.openxmlformats.org/package/2006/metadata/core-properties' " w:xpath="/ns1:coreProperties[1]/ns0:title[1]" w:storeItemID="{6C3C8BC8-F283-45AE-878A-BAB7291924A1}"/>
                               <w:text/>
                             </w:sdtPr>
+                            <w:sdtEndPr/>
                             <w:sdtContent>
                               <w:r>
                                 <w:rPr>
@@ -4067,7 +4154,27 @@
                                   <w:sz w:val="56"/>
                                   <w:szCs w:val="56"/>
                                 </w:rPr>
-                                <w:t xml:space="preserve"> (Système d’annuaire)</w:t>
+                                <w:t xml:space="preserve"> (</w:t>
+                              </w:r>
+                              <w:r>
+                                <w:rPr>
+                                  <w:rFonts w:asciiTheme="majorHAnsi" w:eastAsiaTheme="majorEastAsia" w:hAnsiTheme="majorHAnsi" w:cstheme="majorBidi"/>
+                                  <w:spacing w:val="-10"/>
+                                  <w:kern w:val="28"/>
+                                  <w:sz w:val="56"/>
+                                  <w:szCs w:val="56"/>
+                                </w:rPr>
+                                <w:t xml:space="preserve">Service </w:t>
+                              </w:r>
+                              <w:r>
+                                <w:rPr>
+                                  <w:rFonts w:asciiTheme="majorHAnsi" w:eastAsiaTheme="majorEastAsia" w:hAnsiTheme="majorHAnsi" w:cstheme="majorBidi"/>
+                                  <w:spacing w:val="-10"/>
+                                  <w:kern w:val="28"/>
+                                  <w:sz w:val="56"/>
+                                  <w:szCs w:val="56"/>
+                                </w:rPr>
+                                <w:t>d’annuaire)</w:t>
                               </w:r>
                             </w:sdtContent>
                           </w:sdt>
@@ -4094,6 +4201,7 @@
                               <w:dataBinding w:prefixMappings="xmlns:ns0='http://purl.org/dc/elements/1.1/' xmlns:ns1='http://schemas.openxmlformats.org/package/2006/metadata/core-properties' " w:xpath="/ns1:coreProperties[1]/ns0:subject[1]" w:storeItemID="{6C3C8BC8-F283-45AE-878A-BAB7291924A1}"/>
                               <w:text/>
                             </w:sdtPr>
+                            <w:sdtEndPr/>
                             <w:sdtContent>
                               <w:r>
                                 <w:rPr>
@@ -4101,8 +4209,36 @@
                                   <w:sz w:val="36"/>
                                   <w:szCs w:val="36"/>
                                 </w:rPr>
-                                <w:t>Léo Zmoos et Jason Crisante</w:t>
+                                <w:t xml:space="preserve">Léo </w:t>
                               </w:r>
+                              <w:proofErr w:type="spellStart"/>
+                              <w:r>
+                                <w:rPr>
+                                  <w:color w:val="404040" w:themeColor="text1" w:themeTint="BF"/>
+                                  <w:sz w:val="36"/>
+                                  <w:szCs w:val="36"/>
+                                </w:rPr>
+                                <w:t>Zmoos</w:t>
+                              </w:r>
+                              <w:proofErr w:type="spellEnd"/>
+                              <w:r>
+                                <w:rPr>
+                                  <w:color w:val="404040" w:themeColor="text1" w:themeTint="BF"/>
+                                  <w:sz w:val="36"/>
+                                  <w:szCs w:val="36"/>
+                                </w:rPr>
+                                <w:t xml:space="preserve"> et Jason </w:t>
+                              </w:r>
+                              <w:proofErr w:type="spellStart"/>
+                              <w:r>
+                                <w:rPr>
+                                  <w:color w:val="404040" w:themeColor="text1" w:themeTint="BF"/>
+                                  <w:sz w:val="36"/>
+                                  <w:szCs w:val="36"/>
+                                </w:rPr>
+                                <w:t>Crisante</w:t>
+                              </w:r>
+                              <w:proofErr w:type="spellEnd"/>
                             </w:sdtContent>
                           </w:sdt>
                         </w:p>
@@ -4120,6 +4256,8 @@
             <w:br w:type="page"/>
           </w:r>
         </w:p>
+        <w:bookmarkStart w:id="0" w:name="_GoBack" w:displacedByCustomXml="next"/>
+        <w:bookmarkEnd w:id="0" w:displacedByCustomXml="next"/>
       </w:sdtContent>
     </w:sdt>
     <w:sdt>
@@ -7284,11 +7422,11 @@
       <w:pPr>
         <w:pStyle w:val="Titre1"/>
       </w:pPr>
-      <w:bookmarkStart w:id="0" w:name="_Toc535502298"/>
+      <w:bookmarkStart w:id="1" w:name="_Toc535502298"/>
       <w:r>
         <w:t>Analyse Préliminaire</w:t>
       </w:r>
-      <w:bookmarkEnd w:id="0"/>
+      <w:bookmarkEnd w:id="1"/>
     </w:p>
     <w:p/>
     <w:p>
@@ -7298,7 +7436,7 @@
           <w:rStyle w:val="Titre2Car"/>
         </w:rPr>
       </w:pPr>
-      <w:bookmarkStart w:id="1" w:name="_Toc535502299"/>
+      <w:bookmarkStart w:id="2" w:name="_Toc535502299"/>
       <w:r>
         <w:t>C</w:t>
       </w:r>
@@ -7308,7 +7446,7 @@
         </w:rPr>
         <w:t>ontexte</w:t>
       </w:r>
-      <w:bookmarkEnd w:id="1"/>
+      <w:bookmarkEnd w:id="2"/>
     </w:p>
     <w:p>
       <w:r>
@@ -7561,11 +7699,11 @@
       <w:pPr>
         <w:pStyle w:val="Titre2"/>
       </w:pPr>
-      <w:bookmarkStart w:id="2" w:name="_Toc535502300"/>
+      <w:bookmarkStart w:id="3" w:name="_Toc535502300"/>
       <w:r>
         <w:t>Organisation</w:t>
       </w:r>
-      <w:bookmarkEnd w:id="2"/>
+      <w:bookmarkEnd w:id="3"/>
     </w:p>
     <w:p>
       <w:pPr>
@@ -7596,7 +7734,21 @@
         <w:rPr>
           <w:lang w:eastAsia="fr-CH"/>
         </w:rPr>
-        <w:t xml:space="preserve">Jason Crisante, </w:t>
+        <w:t xml:space="preserve">Jason </w:t>
+      </w:r>
+      <w:proofErr w:type="spellStart"/>
+      <w:r>
+        <w:rPr>
+          <w:lang w:eastAsia="fr-CH"/>
+        </w:rPr>
+        <w:t>Crisante</w:t>
+      </w:r>
+      <w:proofErr w:type="spellEnd"/>
+      <w:r>
+        <w:rPr>
+          <w:lang w:eastAsia="fr-CH"/>
+        </w:rPr>
+        <w:t xml:space="preserve">, </w:t>
       </w:r>
       <w:hyperlink r:id="rId9" w:history="1">
         <w:r>
@@ -7657,8 +7809,16 @@
         <w:rPr>
           <w:lang w:eastAsia="fr-CH"/>
         </w:rPr>
-        <w:t>Léo Zmoos</w:t>
-      </w:r>
+        <w:t xml:space="preserve">Léo </w:t>
+      </w:r>
+      <w:proofErr w:type="spellStart"/>
+      <w:r>
+        <w:rPr>
+          <w:lang w:eastAsia="fr-CH"/>
+        </w:rPr>
+        <w:t>Zmoos</w:t>
+      </w:r>
+      <w:proofErr w:type="spellEnd"/>
       <w:r>
         <w:rPr>
           <w:lang w:eastAsia="fr-CH"/>
@@ -7763,12 +7923,14 @@
         </w:rPr>
         <w:t xml:space="preserve">: </w:t>
       </w:r>
+      <w:proofErr w:type="spellStart"/>
       <w:r>
         <w:rPr>
           <w:lang w:val="de-CH" w:eastAsia="fr-CH"/>
         </w:rPr>
         <w:t>Glassey</w:t>
       </w:r>
+      <w:proofErr w:type="spellEnd"/>
       <w:r>
         <w:rPr>
           <w:lang w:val="de-CH" w:eastAsia="fr-CH"/>
@@ -7823,12 +7985,12 @@
       <w:pPr>
         <w:pStyle w:val="Titre2"/>
       </w:pPr>
-      <w:bookmarkStart w:id="3" w:name="_Toc535502301"/>
+      <w:bookmarkStart w:id="4" w:name="_Toc535502301"/>
       <w:r>
         <w:lastRenderedPageBreak/>
         <w:t>Objectifs</w:t>
       </w:r>
-      <w:bookmarkEnd w:id="3"/>
+      <w:bookmarkEnd w:id="4"/>
     </w:p>
     <w:p>
       <w:pPr>
@@ -7919,11 +8081,11 @@
       <w:pPr>
         <w:pStyle w:val="Titre2"/>
       </w:pPr>
-      <w:bookmarkStart w:id="4" w:name="_Toc535502302"/>
+      <w:bookmarkStart w:id="5" w:name="_Toc535502302"/>
       <w:r>
         <w:t>Concept de l’outil</w:t>
       </w:r>
-      <w:bookmarkEnd w:id="4"/>
+      <w:bookmarkEnd w:id="5"/>
       <w:r>
         <w:t> </w:t>
       </w:r>
@@ -7969,12 +8131,12 @@
       <w:pPr>
         <w:pStyle w:val="Titre2"/>
       </w:pPr>
-      <w:bookmarkStart w:id="5" w:name="_Toc535502303"/>
+      <w:bookmarkStart w:id="6" w:name="_Toc535502303"/>
       <w:r>
         <w:lastRenderedPageBreak/>
         <w:t>Matrice de pondération</w:t>
       </w:r>
-      <w:bookmarkEnd w:id="5"/>
+      <w:bookmarkEnd w:id="6"/>
     </w:p>
     <w:p>
       <w:r>
@@ -9636,11 +9798,11 @@
       <w:pPr>
         <w:pStyle w:val="Titre2"/>
       </w:pPr>
-      <w:bookmarkStart w:id="6" w:name="_Toc535502304"/>
+      <w:bookmarkStart w:id="7" w:name="_Toc535502304"/>
       <w:r>
         <w:t>Planification</w:t>
       </w:r>
-      <w:bookmarkEnd w:id="6"/>
+      <w:bookmarkEnd w:id="7"/>
     </w:p>
     <w:p>
       <w:r>
@@ -9656,23 +9818,23 @@
       <w:pPr>
         <w:pStyle w:val="Titre1"/>
       </w:pPr>
-      <w:bookmarkStart w:id="7" w:name="_Toc535502305"/>
+      <w:bookmarkStart w:id="8" w:name="_Toc535502305"/>
       <w:r>
         <w:lastRenderedPageBreak/>
         <w:t>Active Directory :</w:t>
       </w:r>
-      <w:bookmarkEnd w:id="7"/>
+      <w:bookmarkEnd w:id="8"/>
     </w:p>
     <w:p/>
     <w:p>
       <w:pPr>
         <w:pStyle w:val="Titre2"/>
       </w:pPr>
-      <w:bookmarkStart w:id="8" w:name="_Toc535502306"/>
+      <w:bookmarkStart w:id="9" w:name="_Toc535502306"/>
       <w:r>
         <w:t>Description du produit :</w:t>
       </w:r>
-      <w:bookmarkEnd w:id="8"/>
+      <w:bookmarkEnd w:id="9"/>
     </w:p>
     <w:p>
       <w:r>
@@ -9753,11 +9915,11 @@
       <w:pPr>
         <w:pStyle w:val="Titre2"/>
       </w:pPr>
-      <w:bookmarkStart w:id="9" w:name="_Toc535502307"/>
+      <w:bookmarkStart w:id="10" w:name="_Toc535502307"/>
       <w:r>
         <w:t>Avantages du produit :</w:t>
       </w:r>
-      <w:bookmarkEnd w:id="9"/>
+      <w:bookmarkEnd w:id="10"/>
     </w:p>
     <w:p/>
     <w:p>
@@ -9851,11 +10013,11 @@
       <w:pPr>
         <w:pStyle w:val="Titre2"/>
       </w:pPr>
-      <w:bookmarkStart w:id="10" w:name="_Toc535502308"/>
+      <w:bookmarkStart w:id="11" w:name="_Toc535502308"/>
       <w:r>
         <w:t>Inconvénients du produit :</w:t>
       </w:r>
-      <w:bookmarkEnd w:id="10"/>
+      <w:bookmarkEnd w:id="11"/>
     </w:p>
     <w:p>
       <w:r>
@@ -9895,7 +10057,15 @@
         <w:t>Couteux</w:t>
       </w:r>
       <w:r>
-        <w:t xml:space="preserve"> (Prix de windows server)</w:t>
+        <w:t xml:space="preserve"> (Prix de </w:t>
+      </w:r>
+      <w:proofErr w:type="spellStart"/>
+      <w:r>
+        <w:t>windows</w:t>
+      </w:r>
+      <w:proofErr w:type="spellEnd"/>
+      <w:r>
+        <w:t xml:space="preserve"> server)</w:t>
       </w:r>
       <w:r>
         <w:t>.</w:t>
@@ -9928,11 +10098,11 @@
       <w:pPr>
         <w:pStyle w:val="Titre2"/>
       </w:pPr>
-      <w:bookmarkStart w:id="11" w:name="_Toc535502309"/>
+      <w:bookmarkStart w:id="12" w:name="_Toc535502309"/>
       <w:r>
         <w:t>Installation + Configuration du produit :</w:t>
       </w:r>
-      <w:bookmarkEnd w:id="11"/>
+      <w:bookmarkEnd w:id="12"/>
     </w:p>
     <w:p>
       <w:r>
@@ -9980,31 +10150,38 @@
       <w:pPr>
         <w:pStyle w:val="Titre1"/>
       </w:pPr>
-      <w:bookmarkStart w:id="12" w:name="_Toc535502310"/>
+      <w:bookmarkStart w:id="13" w:name="_Toc535502310"/>
+      <w:proofErr w:type="spellStart"/>
       <w:r>
         <w:lastRenderedPageBreak/>
-        <w:t>OpenLDAP :</w:t>
-      </w:r>
-      <w:bookmarkEnd w:id="12"/>
+        <w:t>OpenLDAP</w:t>
+      </w:r>
+      <w:proofErr w:type="spellEnd"/>
+      <w:r>
+        <w:t> :</w:t>
+      </w:r>
+      <w:bookmarkEnd w:id="13"/>
     </w:p>
     <w:p/>
     <w:p>
       <w:pPr>
         <w:pStyle w:val="Titre2"/>
       </w:pPr>
-      <w:bookmarkStart w:id="13" w:name="_Toc535502311"/>
+      <w:bookmarkStart w:id="14" w:name="_Toc535502311"/>
       <w:r>
         <w:t>Description du produit :</w:t>
       </w:r>
-      <w:bookmarkEnd w:id="13"/>
+      <w:bookmarkEnd w:id="14"/>
     </w:p>
     <w:p>
+      <w:proofErr w:type="spellStart"/>
       <w:r>
         <w:rPr>
           <w:b/>
         </w:rPr>
         <w:t>OpenLDAP</w:t>
       </w:r>
+      <w:proofErr w:type="spellEnd"/>
       <w:r>
         <w:t xml:space="preserve"> est un annuaire informatique qui fonctionne sur le modèle client/serveur</w:t>
       </w:r>
@@ -10074,11 +10251,11 @@
       <w:pPr>
         <w:pStyle w:val="Titre2"/>
       </w:pPr>
-      <w:bookmarkStart w:id="14" w:name="_Toc535502312"/>
+      <w:bookmarkStart w:id="15" w:name="_Toc535502312"/>
       <w:r>
         <w:t>Avantages du produit :</w:t>
       </w:r>
-      <w:bookmarkEnd w:id="14"/>
+      <w:bookmarkEnd w:id="15"/>
     </w:p>
     <w:p>
       <w:r>
@@ -10128,15 +10305,13 @@
       <w:pPr>
         <w:pStyle w:val="Titre2"/>
       </w:pPr>
-      <w:bookmarkStart w:id="15" w:name="_Toc535502313"/>
+      <w:bookmarkStart w:id="16" w:name="_Toc535502313"/>
       <w:r>
         <w:t>Inconvénient du produit :</w:t>
       </w:r>
-      <w:bookmarkEnd w:id="15"/>
+      <w:bookmarkEnd w:id="16"/>
     </w:p>
     <w:p>
-      <w:bookmarkStart w:id="16" w:name="_GoBack"/>
-      <w:bookmarkEnd w:id="16"/>
       <w:r>
         <w:t>Comme aucun produit n’est parfait il y a également des désavantages tel que :</w:t>
       </w:r>
@@ -10255,10 +10430,12 @@
         <w:pStyle w:val="Titre1"/>
       </w:pPr>
       <w:bookmarkStart w:id="18" w:name="_Toc535502315"/>
+      <w:proofErr w:type="spellStart"/>
       <w:r>
         <w:lastRenderedPageBreak/>
         <w:t>JumpCloud</w:t>
       </w:r>
+      <w:proofErr w:type="spellEnd"/>
       <w:r>
         <w:t> :</w:t>
       </w:r>
@@ -10275,8 +10452,21 @@
       <w:bookmarkEnd w:id="19"/>
     </w:p>
     <w:p>
-      <w:r>
-        <w:t>JumpCloud est un annuaire basé sur un cloud qui fonctionne comme un service. Il permet de centraliser tous les accès des utilisateurs à toutes les ressources informatiques. JumpCloud s’occupe de la maintenance, de la disponibilité et de la configuration.</w:t>
+      <w:proofErr w:type="spellStart"/>
+      <w:r>
+        <w:t>JumpCloud</w:t>
+      </w:r>
+      <w:proofErr w:type="spellEnd"/>
+      <w:r>
+        <w:t xml:space="preserve"> est un annuaire basé sur un cloud qui fonctionne comme un service. Il permet de centraliser tous les accès des utilisateurs à toutes les ressources informatiques. </w:t>
+      </w:r>
+      <w:proofErr w:type="spellStart"/>
+      <w:r>
+        <w:t>JumpCloud</w:t>
+      </w:r>
+      <w:proofErr w:type="spellEnd"/>
+      <w:r>
+        <w:t xml:space="preserve"> s’occupe de la maintenance, de la disponibilité et de la configuration.</w:t>
       </w:r>
     </w:p>
     <w:p>
@@ -10450,6 +10640,7 @@
       <w:bookmarkEnd w:id="24"/>
     </w:p>
     <w:p>
+      <w:proofErr w:type="spellStart"/>
       <w:r>
         <w:rPr>
           <w:b/>
@@ -10460,7 +10651,14 @@
         <w:rPr>
           <w:b/>
         </w:rPr>
-        <w:t>ingDirectory Server</w:t>
+        <w:t>ingDirectory</w:t>
+      </w:r>
+      <w:proofErr w:type="spellEnd"/>
+      <w:r>
+        <w:rPr>
+          <w:b/>
+        </w:rPr>
+        <w:t xml:space="preserve"> Server</w:t>
       </w:r>
       <w:r>
         <w:t xml:space="preserve"> est un </w:t>
@@ -10469,7 +10667,15 @@
         <w:t>annuaire</w:t>
       </w:r>
       <w:r>
-        <w:t xml:space="preserve"> extensible haute performance et une plateforme PingData entièrement écrite </w:t>
+        <w:t xml:space="preserve"> extensible haute performance et une plateforme </w:t>
+      </w:r>
+      <w:proofErr w:type="spellStart"/>
+      <w:r>
+        <w:t>PingData</w:t>
+      </w:r>
+      <w:proofErr w:type="spellEnd"/>
+      <w:r>
+        <w:t xml:space="preserve"> entièrement écrite </w:t>
       </w:r>
       <w:r>
         <w:t>en</w:t>
@@ -10888,8 +11094,21 @@
             <w:pStyle w:val="Pieddepage"/>
           </w:pPr>
           <w:r>
-            <w:t>Léo Zmoos &amp; Jason Crisante</w:t>
+            <w:t xml:space="preserve">Léo </w:t>
           </w:r>
+          <w:proofErr w:type="spellStart"/>
+          <w:r>
+            <w:t>Zmoos</w:t>
+          </w:r>
+          <w:proofErr w:type="spellEnd"/>
+          <w:r>
+            <w:t xml:space="preserve"> &amp; Jason </w:t>
+          </w:r>
+          <w:proofErr w:type="spellStart"/>
+          <w:r>
+            <w:t>Crisante</w:t>
+          </w:r>
+          <w:proofErr w:type="spellEnd"/>
         </w:p>
       </w:tc>
       <w:tc>
@@ -10924,7 +11143,7 @@
               <w:noProof/>
               <w:lang w:val="fr-FR"/>
             </w:rPr>
-            <w:t>9</w:t>
+            <w:t>0</w:t>
           </w:r>
           <w:r>
             <w:fldChar w:fldCharType="end"/>
@@ -14281,7 +14500,7 @@
 </file>
 
 <file path=customXml/itemProps2.xml><?xml version="1.0" encoding="utf-8"?>
-<ds:datastoreItem xmlns:ds="http://schemas.openxmlformats.org/officeDocument/2006/customXml" ds:itemID="{A9682D9B-7B1E-4CD8-A679-8479725DB13D}">
+<ds:datastoreItem xmlns:ds="http://schemas.openxmlformats.org/officeDocument/2006/customXml" ds:itemID="{8B22CC55-6066-4EC7-BDFF-15F93798215D}">
   <ds:schemaRefs>
     <ds:schemaRef ds:uri="http://schemas.openxmlformats.org/officeDocument/2006/bibliography"/>
   </ds:schemaRefs>

</xml_diff>